<commit_message>
Harder, better, faster, stronger
</commit_message>
<xml_diff>
--- a/Elemento quadrangular.docx
+++ b/Elemento quadrangular.docx
@@ -13,17 +13,20 @@
         <w:rPr>
           <w:lang w:val="pt-BR"/>
         </w:rPr>
-        <w:t>Elemento quadrangular bilinear</w:t>
-      </w:r>
-      <w:bookmarkStart w:id="0" w:name="_GoBack"/>
-      <w:bookmarkEnd w:id="0"/>
+        <w:t xml:space="preserve">Elemento quadrangular </w:t>
+      </w:r>
+      <w:proofErr w:type="spellStart"/>
+      <w:r>
+        <w:rPr>
+          <w:lang w:val="pt-BR"/>
+        </w:rPr>
+        <w:t>bilinear</w:t>
+      </w:r>
+      <w:proofErr w:type="spellEnd"/>
     </w:p>
     <w:p>
       <w:pPr>
-        <w:rPr>
-          <w:rFonts w:ascii="Arial" w:hAnsi="Arial" w:cs="Arial"/>
-          <w:lang w:val="pt-BR"/>
-        </w:rPr>
+        <w:keepNext/>
       </w:pPr>
       <w:r>
         <w:rPr>
@@ -38,7 +41,7 @@
           <w:noProof/>
         </w:rPr>
         <w:drawing>
-          <wp:inline distT="0" distB="0" distL="0" distR="0" wp14:anchorId="083317CC" wp14:editId="2B24A887">
+          <wp:inline distT="0" distB="0" distL="0" distR="0" wp14:anchorId="502F5217" wp14:editId="426D1765">
             <wp:extent cx="5943600" cy="2391675"/>
             <wp:effectExtent l="0" t="0" r="0" b="8890"/>
             <wp:docPr id="9" name="Imagem 9"/>
@@ -83,6 +86,58 @@
     </w:p>
     <w:p>
       <w:pPr>
+        <w:pStyle w:val="Caption"/>
+        <w:jc w:val="center"/>
+        <w:rPr>
+          <w:rFonts w:ascii="Arial" w:hAnsi="Arial" w:cs="Arial"/>
+          <w:lang w:val="pt-BR"/>
+        </w:rPr>
+      </w:pPr>
+      <w:r>
+        <w:rPr>
+          <w:lang w:val="pt-BR"/>
+        </w:rPr>
+        <w:t xml:space="preserve">Figure </w:t>
+      </w:r>
+      <w:r>
+        <w:fldChar w:fldCharType="begin"/>
+      </w:r>
+      <w:r>
+        <w:rPr>
+          <w:lang w:val="pt-BR"/>
+        </w:rPr>
+        <w:instrText xml:space="preserve"> SEQ Figure \* ARABIC </w:instrText>
+      </w:r>
+      <w:r>
+        <w:fldChar w:fldCharType="separate"/>
+      </w:r>
+      <w:r>
+        <w:rPr>
+          <w:noProof/>
+          <w:lang w:val="pt-BR"/>
+        </w:rPr>
+        <w:t>1</w:t>
+      </w:r>
+      <w:r>
+        <w:fldChar w:fldCharType="end"/>
+      </w:r>
+      <w:r>
+        <w:rPr>
+          <w:lang w:val="pt-BR"/>
+        </w:rPr>
+        <w:t xml:space="preserve"> - Mapeamento do elemento quadrilátero </w:t>
+      </w:r>
+      <w:proofErr w:type="spellStart"/>
+      <w:r>
+        <w:rPr>
+          <w:lang w:val="pt-BR"/>
+        </w:rPr>
+        <w:t>bilinear</w:t>
+      </w:r>
+      <w:proofErr w:type="spellEnd"/>
+    </w:p>
+    <w:p>
+      <w:pPr>
         <w:rPr>
           <w:rFonts w:ascii="Arial" w:hAnsi="Arial" w:cs="Arial"/>
           <w:lang w:val="pt-BR" w:eastAsia="pt-BR"/>
@@ -93,21 +148,60 @@
           <w:rFonts w:ascii="Arial" w:hAnsi="Arial" w:cs="Arial"/>
           <w:lang w:val="pt-BR" w:eastAsia="pt-BR"/>
         </w:rPr>
-        <w:t>Onde de forma isoparamétrica a i</w:t>
+        <w:t>Onde de forma is</w:t>
       </w:r>
       <w:r>
         <w:rPr>
           <w:rFonts w:ascii="Arial" w:hAnsi="Arial" w:cs="Arial"/>
           <w:lang w:val="pt-BR" w:eastAsia="pt-BR"/>
         </w:rPr>
-        <w:t>nterpolação de coordenadas</w:t>
-      </w:r>
+        <w:t xml:space="preserve">oparamétrica as </w:t>
+      </w:r>
+      <w:proofErr w:type="gramStart"/>
       <w:r>
         <w:rPr>
           <w:rFonts w:ascii="Arial" w:hAnsi="Arial" w:cs="Arial"/>
           <w:lang w:val="pt-BR" w:eastAsia="pt-BR"/>
         </w:rPr>
-        <w:t xml:space="preserve"> é a mesma da solução, assim</w:t>
+        <w:t xml:space="preserve">coordenadas </w:t>
+      </w:r>
+      <m:oMath>
+        <m:r>
+          <w:rPr>
+            <w:rFonts w:ascii="Cambria Math" w:hAnsi="Cambria Math" w:cs="Arial"/>
+            <w:lang w:val="pt-BR" w:eastAsia="pt-BR"/>
+          </w:rPr>
+          <m:t>(x,y)</m:t>
+        </m:r>
+      </m:oMath>
+      <w:r>
+        <w:rPr>
+          <w:rFonts w:ascii="Arial" w:eastAsiaTheme="minorEastAsia" w:hAnsi="Arial" w:cs="Arial"/>
+          <w:lang w:val="pt-BR" w:eastAsia="pt-BR"/>
+        </w:rPr>
+        <w:t xml:space="preserve"> dos</w:t>
+      </w:r>
+      <w:proofErr w:type="gramEnd"/>
+      <w:r>
+        <w:rPr>
+          <w:rFonts w:ascii="Arial" w:eastAsiaTheme="minorEastAsia" w:hAnsi="Arial" w:cs="Arial"/>
+          <w:lang w:val="pt-BR" w:eastAsia="pt-BR"/>
+        </w:rPr>
+        <w:t xml:space="preserve"> pontos nodais são dadas pela</w:t>
+      </w:r>
+      <w:r>
+        <w:rPr>
+          <w:rFonts w:ascii="Arial" w:hAnsi="Arial" w:cs="Arial"/>
+          <w:lang w:val="pt-BR" w:eastAsia="pt-BR"/>
+        </w:rPr>
+        <w:t xml:space="preserve"> i</w:t>
+      </w:r>
+      <w:r>
+        <w:rPr>
+          <w:rFonts w:ascii="Arial" w:hAnsi="Arial" w:cs="Arial"/>
+          <w:lang w:val="pt-BR" w:eastAsia="pt-BR"/>
+        </w:rPr>
+        <w:t>nterpolação</w:t>
       </w:r>
       <w:r>
         <w:rPr>
@@ -153,7 +247,7 @@
           <v:shape id="_x0000_i1025" type="#_x0000_t75" style="width:113.25pt;height:35.25pt" o:ole="">
             <v:imagedata r:id="rId5" o:title=""/>
           </v:shape>
-          <o:OLEObject Type="Embed" ProgID="Equation.3" ShapeID="_x0000_i1025" DrawAspect="Content" ObjectID="_1463838053" r:id="rId6"/>
+          <o:OLEObject Type="Embed" ProgID="Equation.3" ShapeID="_x0000_i1025" DrawAspect="Content" ObjectID="_1463848840" r:id="rId6"/>
         </w:object>
       </w:r>
     </w:p>
@@ -174,7 +268,7 @@
           <v:shape id="_x0000_i1026" type="#_x0000_t75" style="width:111.75pt;height:35.25pt" o:ole="">
             <v:imagedata r:id="rId7" o:title=""/>
           </v:shape>
-          <o:OLEObject Type="Embed" ProgID="Equation.3" ShapeID="_x0000_i1026" DrawAspect="Content" ObjectID="_1463838054" r:id="rId8"/>
+          <o:OLEObject Type="Embed" ProgID="Equation.3" ShapeID="_x0000_i1026" DrawAspect="Content" ObjectID="_1463848841" r:id="rId8"/>
         </w:object>
       </w:r>
     </w:p>
@@ -199,6 +293,7 @@
         </w:rPr>
         <w:t>unções de interpolação</w:t>
       </w:r>
+      <w:proofErr w:type="gramStart"/>
       <w:r>
         <w:rPr>
           <w:rFonts w:ascii="Arial" w:hAnsi="Arial" w:cs="Arial"/>
@@ -249,13 +344,21 @@
           <w:rFonts w:ascii="Arial" w:eastAsiaTheme="minorEastAsia" w:hAnsi="Arial" w:cs="Arial"/>
           <w:lang w:val="pt-BR" w:eastAsia="pt-BR"/>
         </w:rPr>
-        <w:t xml:space="preserve">, </w:t>
-      </w:r>
-      <w:r>
-        <w:rPr>
-          <w:rFonts w:ascii="Arial" w:hAnsi="Arial" w:cs="Arial"/>
+        <w:t>,</w:t>
+      </w:r>
+      <w:proofErr w:type="gramEnd"/>
+      <w:r>
+        <w:rPr>
+          <w:rFonts w:ascii="Arial" w:eastAsiaTheme="minorEastAsia" w:hAnsi="Arial" w:cs="Arial"/>
           <w:lang w:val="pt-BR" w:eastAsia="pt-BR"/>
         </w:rPr>
+        <w:t xml:space="preserve"> </w:t>
+      </w:r>
+      <w:r>
+        <w:rPr>
+          <w:rFonts w:ascii="Arial" w:hAnsi="Arial" w:cs="Arial"/>
+          <w:lang w:val="pt-BR" w:eastAsia="pt-BR"/>
+        </w:rPr>
         <w:t xml:space="preserve">para família de </w:t>
       </w:r>
       <w:r>
@@ -265,12 +368,35 @@
         </w:rPr>
         <w:t xml:space="preserve">elementos de </w:t>
       </w:r>
+      <w:proofErr w:type="spellStart"/>
       <w:r>
         <w:rPr>
           <w:rFonts w:ascii="Arial" w:hAnsi="Arial" w:cs="Arial"/>
           <w:lang w:val="pt-BR" w:eastAsia="pt-BR"/>
         </w:rPr>
-        <w:t>Lagrange:</w:t>
+        <w:t>Lagrange</w:t>
+      </w:r>
+      <w:proofErr w:type="spellEnd"/>
+      <w:r>
+        <w:rPr>
+          <w:rFonts w:ascii="Arial" w:hAnsi="Arial" w:cs="Arial"/>
+          <w:lang w:val="pt-BR" w:eastAsia="pt-BR"/>
+        </w:rPr>
+        <w:t>[1]</w:t>
+      </w:r>
+      <w:r>
+        <w:rPr>
+          <w:rFonts w:ascii="Arial" w:hAnsi="Arial" w:cs="Arial"/>
+          <w:lang w:val="pt-BR" w:eastAsia="pt-BR"/>
+        </w:rPr>
+        <w:t xml:space="preserve"> são</w:t>
+      </w:r>
+      <w:r>
+        <w:rPr>
+          <w:rFonts w:ascii="Arial" w:hAnsi="Arial" w:cs="Arial"/>
+          <w:lang w:val="pt-BR" w:eastAsia="pt-BR"/>
+        </w:rPr>
+        <w:t>:</w:t>
       </w:r>
     </w:p>
     <w:p>
@@ -288,7 +414,7 @@
           <v:shape id="_x0000_i1027" type="#_x0000_t75" style="width:91.5pt;height:32.25pt" o:ole="">
             <v:imagedata r:id="rId9" o:title=""/>
           </v:shape>
-          <o:OLEObject Type="Embed" ProgID="Equation.3" ShapeID="_x0000_i1027" DrawAspect="Content" ObjectID="_1463838055" r:id="rId10"/>
+          <o:OLEObject Type="Embed" ProgID="Equation.3" ShapeID="_x0000_i1027" DrawAspect="Content" ObjectID="_1463848842" r:id="rId10"/>
         </w:object>
       </w:r>
       <w:r>
@@ -299,7 +425,7 @@
           <v:shape id="_x0000_i1028" type="#_x0000_t75" style="width:93pt;height:32.25pt" o:ole="">
             <v:imagedata r:id="rId11" o:title=""/>
           </v:shape>
-          <o:OLEObject Type="Embed" ProgID="Equation.3" ShapeID="_x0000_i1028" DrawAspect="Content" ObjectID="_1463838056" r:id="rId12"/>
+          <o:OLEObject Type="Embed" ProgID="Equation.3" ShapeID="_x0000_i1028" DrawAspect="Content" ObjectID="_1463848843" r:id="rId12"/>
         </w:object>
       </w:r>
       <w:r>
@@ -310,7 +436,7 @@
           <v:shape id="_x0000_i1029" type="#_x0000_t75" style="width:93pt;height:32.25pt" o:ole="">
             <v:imagedata r:id="rId13" o:title=""/>
           </v:shape>
-          <o:OLEObject Type="Embed" ProgID="Equation.3" ShapeID="_x0000_i1029" DrawAspect="Content" ObjectID="_1463838057" r:id="rId14"/>
+          <o:OLEObject Type="Embed" ProgID="Equation.3" ShapeID="_x0000_i1029" DrawAspect="Content" ObjectID="_1463848844" r:id="rId14"/>
         </w:object>
       </w:r>
       <w:r>
@@ -321,7 +447,7 @@
           <v:shape id="_x0000_i1030" type="#_x0000_t75" style="width:93pt;height:32.25pt" o:ole="">
             <v:imagedata r:id="rId15" o:title=""/>
           </v:shape>
-          <o:OLEObject Type="Embed" ProgID="Equation.3" ShapeID="_x0000_i1030" DrawAspect="Content" ObjectID="_1463838058" r:id="rId16"/>
+          <o:OLEObject Type="Embed" ProgID="Equation.3" ShapeID="_x0000_i1030" DrawAspect="Content" ObjectID="_1463848845" r:id="rId16"/>
         </w:object>
       </w:r>
     </w:p>
@@ -355,7 +481,7 @@
           <v:shape id="_x0000_i1031" type="#_x0000_t75" style="width:87.75pt;height:32.25pt" o:ole="">
             <v:imagedata r:id="rId17" o:title=""/>
           </v:shape>
-          <o:OLEObject Type="Embed" ProgID="Equation.3" ShapeID="_x0000_i1031" DrawAspect="Content" ObjectID="_1463838059" r:id="rId18"/>
+          <o:OLEObject Type="Embed" ProgID="Equation.3" ShapeID="_x0000_i1031" DrawAspect="Content" ObjectID="_1463848846" r:id="rId18"/>
         </w:object>
       </w:r>
       <w:r>
@@ -373,7 +499,7 @@
           <v:shape id="_x0000_i1032" type="#_x0000_t75" style="width:87.75pt;height:32.25pt" o:ole="">
             <v:imagedata r:id="rId19" o:title=""/>
           </v:shape>
-          <o:OLEObject Type="Embed" ProgID="Equation.3" ShapeID="_x0000_i1032" DrawAspect="Content" ObjectID="_1463838060" r:id="rId20"/>
+          <o:OLEObject Type="Embed" ProgID="Equation.3" ShapeID="_x0000_i1032" DrawAspect="Content" ObjectID="_1463848847" r:id="rId20"/>
         </w:object>
       </w:r>
       <w:r>
@@ -391,7 +517,7 @@
           <v:shape id="_x0000_i1033" type="#_x0000_t75" style="width:87.75pt;height:32.25pt" o:ole="">
             <v:imagedata r:id="rId21" o:title=""/>
           </v:shape>
-          <o:OLEObject Type="Embed" ProgID="Equation.3" ShapeID="_x0000_i1033" DrawAspect="Content" ObjectID="_1463838061" r:id="rId22"/>
+          <o:OLEObject Type="Embed" ProgID="Equation.3" ShapeID="_x0000_i1033" DrawAspect="Content" ObjectID="_1463848848" r:id="rId22"/>
         </w:object>
       </w:r>
       <w:r>
@@ -409,7 +535,7 @@
           <v:shape id="_x0000_i1034" type="#_x0000_t75" style="width:87.75pt;height:32.25pt" o:ole="">
             <v:imagedata r:id="rId23" o:title=""/>
           </v:shape>
-          <o:OLEObject Type="Embed" ProgID="Equation.3" ShapeID="_x0000_i1034" DrawAspect="Content" ObjectID="_1463838062" r:id="rId24"/>
+          <o:OLEObject Type="Embed" ProgID="Equation.3" ShapeID="_x0000_i1034" DrawAspect="Content" ObjectID="_1463848849" r:id="rId24"/>
         </w:object>
       </w:r>
     </w:p>
@@ -428,7 +554,7 @@
           <v:shape id="_x0000_i1035" type="#_x0000_t75" style="width:87.75pt;height:32.25pt" o:ole="">
             <v:imagedata r:id="rId25" o:title=""/>
           </v:shape>
-          <o:OLEObject Type="Embed" ProgID="Equation.3" ShapeID="_x0000_i1035" DrawAspect="Content" ObjectID="_1463838063" r:id="rId26"/>
+          <o:OLEObject Type="Embed" ProgID="Equation.3" ShapeID="_x0000_i1035" DrawAspect="Content" ObjectID="_1463848850" r:id="rId26"/>
         </w:object>
       </w:r>
       <w:r>
@@ -446,7 +572,7 @@
           <v:shape id="_x0000_i1036" type="#_x0000_t75" style="width:87.75pt;height:32.25pt" o:ole="">
             <v:imagedata r:id="rId27" o:title=""/>
           </v:shape>
-          <o:OLEObject Type="Embed" ProgID="Equation.3" ShapeID="_x0000_i1036" DrawAspect="Content" ObjectID="_1463838064" r:id="rId28"/>
+          <o:OLEObject Type="Embed" ProgID="Equation.3" ShapeID="_x0000_i1036" DrawAspect="Content" ObjectID="_1463848851" r:id="rId28"/>
         </w:object>
       </w:r>
       <w:r>
@@ -464,7 +590,7 @@
           <v:shape id="_x0000_i1037" type="#_x0000_t75" style="width:87.75pt;height:32.25pt" o:ole="">
             <v:imagedata r:id="rId29" o:title=""/>
           </v:shape>
-          <o:OLEObject Type="Embed" ProgID="Equation.3" ShapeID="_x0000_i1037" DrawAspect="Content" ObjectID="_1463838065" r:id="rId30"/>
+          <o:OLEObject Type="Embed" ProgID="Equation.3" ShapeID="_x0000_i1037" DrawAspect="Content" ObjectID="_1463848852" r:id="rId30"/>
         </w:object>
       </w:r>
       <w:r>
@@ -481,7 +607,7 @@
           <v:shape id="_x0000_i1038" type="#_x0000_t75" style="width:87.75pt;height:32.25pt" o:ole="">
             <v:imagedata r:id="rId31" o:title=""/>
           </v:shape>
-          <o:OLEObject Type="Embed" ProgID="Equation.3" ShapeID="_x0000_i1038" DrawAspect="Content" ObjectID="_1463838066" r:id="rId32"/>
+          <o:OLEObject Type="Embed" ProgID="Equation.3" ShapeID="_x0000_i1038" DrawAspect="Content" ObjectID="_1463848853" r:id="rId32"/>
         </w:object>
       </w:r>
     </w:p>
@@ -504,7 +630,15 @@
           <w:rFonts w:ascii="Arial" w:hAnsi="Arial" w:cs="Arial"/>
           <w:lang w:val="pt-BR"/>
         </w:rPr>
-        <w:t xml:space="preserve"> jacobiana</w:t>
+        <w:t xml:space="preserve"> </w:t>
+      </w:r>
+      <w:proofErr w:type="gramStart"/>
+      <w:r>
+        <w:rPr>
+          <w:rFonts w:ascii="Arial" w:hAnsi="Arial" w:cs="Arial"/>
+          <w:lang w:val="pt-BR"/>
+        </w:rPr>
+        <w:t>jacobiana</w:t>
       </w:r>
       <w:r>
         <w:rPr>
@@ -527,7 +661,22 @@
           <w:rFonts w:ascii="Arial" w:eastAsiaTheme="minorEastAsia" w:hAnsi="Arial" w:cs="Arial"/>
           <w:lang w:val="pt-BR"/>
         </w:rPr>
-        <w:t xml:space="preserve"> como:</w:t>
+        <w:t xml:space="preserve"> como</w:t>
+      </w:r>
+      <w:proofErr w:type="gramEnd"/>
+      <w:r>
+        <w:rPr>
+          <w:rFonts w:ascii="Arial" w:eastAsiaTheme="minorEastAsia" w:hAnsi="Arial" w:cs="Arial"/>
+          <w:lang w:val="pt-BR"/>
+        </w:rPr>
+        <w:t>[1]</w:t>
+      </w:r>
+      <w:r>
+        <w:rPr>
+          <w:rFonts w:ascii="Arial" w:eastAsiaTheme="minorEastAsia" w:hAnsi="Arial" w:cs="Arial"/>
+          <w:lang w:val="pt-BR"/>
+        </w:rPr>
+        <w:t>:</w:t>
       </w:r>
     </w:p>
     <w:p>
@@ -1743,11 +1892,48 @@
           <w:rFonts w:ascii="Arial" w:hAnsi="Arial" w:cs="Arial"/>
         </w:rPr>
       </w:pPr>
-      <w:r>
-        <w:rPr>
-          <w:rFonts w:ascii="Arial" w:hAnsi="Arial" w:cs="Arial"/>
-        </w:rPr>
-        <w:t>Matriz do operador:</w:t>
+      <w:proofErr w:type="spellStart"/>
+      <w:r>
+        <w:rPr>
+          <w:rFonts w:ascii="Arial" w:hAnsi="Arial" w:cs="Arial"/>
+        </w:rPr>
+        <w:lastRenderedPageBreak/>
+        <w:t>Matriz</w:t>
+      </w:r>
+      <w:proofErr w:type="spellEnd"/>
+      <w:r>
+        <w:rPr>
+          <w:rFonts w:ascii="Arial" w:hAnsi="Arial" w:cs="Arial"/>
+        </w:rPr>
+        <w:t xml:space="preserve"> do </w:t>
+      </w:r>
+      <w:proofErr w:type="spellStart"/>
+      <w:proofErr w:type="gramStart"/>
+      <w:r>
+        <w:rPr>
+          <w:rFonts w:ascii="Arial" w:hAnsi="Arial" w:cs="Arial"/>
+        </w:rPr>
+        <w:t>operador</w:t>
+      </w:r>
+      <w:proofErr w:type="spellEnd"/>
+      <w:r>
+        <w:rPr>
+          <w:rFonts w:ascii="Arial" w:hAnsi="Arial" w:cs="Arial"/>
+        </w:rPr>
+        <w:t>[</w:t>
+      </w:r>
+      <w:proofErr w:type="gramEnd"/>
+      <w:r>
+        <w:rPr>
+          <w:rFonts w:ascii="Arial" w:hAnsi="Arial" w:cs="Arial"/>
+        </w:rPr>
+        <w:t>2]</w:t>
+      </w:r>
+      <w:r>
+        <w:rPr>
+          <w:rFonts w:ascii="Arial" w:hAnsi="Arial" w:cs="Arial"/>
+        </w:rPr>
+        <w:t>:</w:t>
       </w:r>
     </w:p>
     <w:p>
@@ -1837,7 +2023,7 @@
           <v:shape id="_x0000_i1039" type="#_x0000_t75" style="width:292.5pt;height:99pt" o:ole="">
             <v:imagedata r:id="rId33" o:title=""/>
           </v:shape>
-          <o:OLEObject Type="Embed" ProgID="Equation.3" ShapeID="_x0000_i1039" DrawAspect="Content" ObjectID="_1463838067" r:id="rId34"/>
+          <o:OLEObject Type="Embed" ProgID="Equation.3" ShapeID="_x0000_i1039" DrawAspect="Content" ObjectID="_1463848854" r:id="rId34"/>
         </w:object>
       </w:r>
     </w:p>
@@ -1872,7 +2058,7 @@
           <v:shape id="_x0000_i1040" type="#_x0000_t75" style="width:228pt;height:37.5pt" o:ole="" fillcolor="window">
             <v:imagedata r:id="rId35" o:title=""/>
           </v:shape>
-          <o:OLEObject Type="Embed" ProgID="Equation.3" ShapeID="_x0000_i1040" DrawAspect="Content" ObjectID="_1463838068" r:id="rId36"/>
+          <o:OLEObject Type="Embed" ProgID="Equation.3" ShapeID="_x0000_i1040" DrawAspect="Content" ObjectID="_1463848855" r:id="rId36"/>
         </w:object>
       </w:r>
     </w:p>
@@ -1909,7 +2095,21 @@
           <w:rFonts w:ascii="Arial" w:hAnsi="Arial" w:cs="Arial"/>
           <w:lang w:val="pt-BR"/>
         </w:rPr>
-        <w:t xml:space="preserve"> de integração temos</w:t>
+        <w:t xml:space="preserve"> de integração</w:t>
+      </w:r>
+      <w:r>
+        <w:rPr>
+          <w:rFonts w:ascii="Arial" w:hAnsi="Arial" w:cs="Arial"/>
+          <w:lang w:val="pt-BR"/>
+        </w:rPr>
+        <w:t xml:space="preserve"> M, N</w:t>
+      </w:r>
+      <w:r>
+        <w:rPr>
+          <w:rFonts w:ascii="Arial" w:hAnsi="Arial" w:cs="Arial"/>
+          <w:lang w:val="pt-BR"/>
+        </w:rPr>
+        <w:t xml:space="preserve"> temos</w:t>
       </w:r>
       <w:r>
         <w:rPr>
@@ -2109,7 +2309,735 @@
           <w:rFonts w:ascii="Arial" w:eastAsiaTheme="minorEastAsia" w:hAnsi="Arial" w:cs="Arial"/>
           <w:lang w:val="pt-BR"/>
         </w:rPr>
-        <w:t xml:space="preserve">A matriz constitutiva </w:t>
+        <w:t xml:space="preserve">Se definirmos então uma </w:t>
+      </w:r>
+      <w:proofErr w:type="gramStart"/>
+      <w:r>
+        <w:rPr>
+          <w:rFonts w:ascii="Arial" w:eastAsiaTheme="minorEastAsia" w:hAnsi="Arial" w:cs="Arial"/>
+          <w:lang w:val="pt-BR"/>
+        </w:rPr>
+        <w:t xml:space="preserve">função </w:t>
+      </w:r>
+      <m:oMath>
+        <m:r>
+          <w:rPr>
+            <w:rFonts w:ascii="Cambria Math" w:eastAsiaTheme="minorEastAsia" w:hAnsi="Cambria Math" w:cs="Arial"/>
+            <w:lang w:val="pt-BR"/>
+          </w:rPr>
+          <m:t>f</m:t>
+        </m:r>
+      </m:oMath>
+      <w:r>
+        <w:rPr>
+          <w:rFonts w:ascii="Arial" w:eastAsiaTheme="minorEastAsia" w:hAnsi="Arial" w:cs="Arial"/>
+          <w:lang w:val="pt-BR"/>
+        </w:rPr>
+        <w:t xml:space="preserve"> ponto</w:t>
+      </w:r>
+      <w:proofErr w:type="gramEnd"/>
+      <w:r>
+        <w:rPr>
+          <w:rFonts w:ascii="Arial" w:eastAsiaTheme="minorEastAsia" w:hAnsi="Arial" w:cs="Arial"/>
+          <w:lang w:val="pt-BR"/>
+        </w:rPr>
+        <w:t xml:space="preserve"> a ponto podemos escrever os elementos da matriz de rigidez como:</w:t>
+      </w:r>
+    </w:p>
+    <w:p>
+      <w:pPr>
+        <w:rPr>
+          <w:rFonts w:ascii="Arial" w:eastAsiaTheme="minorEastAsia" w:hAnsi="Arial" w:cs="Arial"/>
+          <w:lang w:val="pt-BR"/>
+        </w:rPr>
+      </w:pPr>
+      <m:oMathPara>
+        <m:oMath>
+          <m:sSub>
+            <m:sSubPr>
+              <m:ctrlPr>
+                <w:rPr>
+                  <w:rFonts w:ascii="Cambria Math" w:hAnsi="Cambria Math" w:cs="Arial"/>
+                  <w:i/>
+                  <w:lang w:val="pt-BR"/>
+                </w:rPr>
+              </m:ctrlPr>
+            </m:sSubPr>
+            <m:e>
+              <m:r>
+                <w:rPr>
+                  <w:rFonts w:ascii="Cambria Math" w:hAnsi="Cambria Math" w:cs="Arial"/>
+                  <w:lang w:val="pt-BR"/>
+                </w:rPr>
+                <m:t>f(</m:t>
+              </m:r>
+              <m:r>
+                <w:rPr>
+                  <w:rFonts w:ascii="Cambria Math" w:hAnsi="Cambria Math" w:cs="Arial"/>
+                  <w:lang w:val="pt-BR"/>
+                </w:rPr>
+                <m:t>ζ</m:t>
+              </m:r>
+            </m:e>
+            <m:sub>
+              <m:r>
+                <w:rPr>
+                  <w:rFonts w:ascii="Cambria Math" w:hAnsi="Cambria Math" w:cs="Arial"/>
+                  <w:lang w:val="pt-BR"/>
+                </w:rPr>
+                <m:t>i</m:t>
+              </m:r>
+            </m:sub>
+          </m:sSub>
+          <m:r>
+            <w:rPr>
+              <w:rFonts w:ascii="Cambria Math" w:hAnsi="Cambria Math" w:cs="Arial"/>
+              <w:lang w:val="pt-BR"/>
+            </w:rPr>
+            <m:t>,</m:t>
+          </m:r>
+          <m:sSub>
+            <m:sSubPr>
+              <m:ctrlPr>
+                <w:rPr>
+                  <w:rFonts w:ascii="Cambria Math" w:hAnsi="Cambria Math" w:cs="Arial"/>
+                  <w:i/>
+                  <w:lang w:val="pt-BR"/>
+                </w:rPr>
+              </m:ctrlPr>
+            </m:sSubPr>
+            <m:e>
+              <m:r>
+                <w:rPr>
+                  <w:rFonts w:ascii="Cambria Math" w:hAnsi="Cambria Math" w:cs="Arial"/>
+                  <w:lang w:val="pt-BR"/>
+                </w:rPr>
+                <m:t>η</m:t>
+              </m:r>
+            </m:e>
+            <m:sub>
+              <m:r>
+                <w:rPr>
+                  <w:rFonts w:ascii="Cambria Math" w:hAnsi="Cambria Math" w:cs="Arial"/>
+                  <w:lang w:val="pt-BR"/>
+                </w:rPr>
+                <m:t>j</m:t>
+              </m:r>
+            </m:sub>
+          </m:sSub>
+          <m:r>
+            <w:rPr>
+              <w:rFonts w:ascii="Cambria Math" w:hAnsi="Cambria Math" w:cs="Arial"/>
+              <w:lang w:val="pt-BR"/>
+            </w:rPr>
+            <m:t>)=</m:t>
+          </m:r>
+          <m:sSup>
+            <m:sSupPr>
+              <m:ctrlPr>
+                <w:rPr>
+                  <w:rFonts w:ascii="Cambria Math" w:hAnsi="Cambria Math" w:cs="Arial"/>
+                  <w:i/>
+                  <w:lang w:val="pt-BR"/>
+                </w:rPr>
+              </m:ctrlPr>
+            </m:sSupPr>
+            <m:e>
+              <m:sSub>
+                <m:sSubPr>
+                  <m:ctrlPr>
+                    <w:rPr>
+                      <w:rFonts w:ascii="Cambria Math" w:hAnsi="Cambria Math" w:cs="Arial"/>
+                      <w:i/>
+                      <w:lang w:val="pt-BR"/>
+                    </w:rPr>
+                  </m:ctrlPr>
+                </m:sSubPr>
+                <m:e>
+                  <m:r>
+                    <w:rPr>
+                      <w:rFonts w:ascii="Cambria Math" w:hAnsi="Cambria Math" w:cs="Arial"/>
+                      <w:lang w:val="pt-BR"/>
+                    </w:rPr>
+                    <m:t>[B</m:t>
+                  </m:r>
+                </m:e>
+                <m:sub>
+                  <m:r>
+                    <w:rPr>
+                      <w:rFonts w:ascii="Cambria Math" w:hAnsi="Cambria Math" w:cs="Arial"/>
+                      <w:lang w:val="pt-BR"/>
+                    </w:rPr>
+                    <m:t>i</m:t>
+                  </m:r>
+                </m:sub>
+              </m:sSub>
+              <m:r>
+                <w:rPr>
+                  <w:rFonts w:ascii="Cambria Math" w:hAnsi="Cambria Math" w:cs="Arial"/>
+                  <w:lang w:val="pt-BR"/>
+                </w:rPr>
+                <m:t>(</m:t>
+              </m:r>
+              <m:sSub>
+                <m:sSubPr>
+                  <m:ctrlPr>
+                    <w:rPr>
+                      <w:rFonts w:ascii="Cambria Math" w:hAnsi="Cambria Math" w:cs="Arial"/>
+                      <w:i/>
+                      <w:lang w:val="pt-BR"/>
+                    </w:rPr>
+                  </m:ctrlPr>
+                </m:sSubPr>
+                <m:e>
+                  <m:r>
+                    <w:rPr>
+                      <w:rFonts w:ascii="Cambria Math" w:hAnsi="Cambria Math" w:cs="Arial"/>
+                      <w:lang w:val="pt-BR"/>
+                    </w:rPr>
+                    <m:t>ξ</m:t>
+                  </m:r>
+                </m:e>
+                <m:sub>
+                  <m:r>
+                    <w:rPr>
+                      <w:rFonts w:ascii="Cambria Math" w:hAnsi="Cambria Math" w:cs="Arial"/>
+                      <w:lang w:val="pt-BR"/>
+                    </w:rPr>
+                    <m:t>i</m:t>
+                  </m:r>
+                </m:sub>
+              </m:sSub>
+              <m:r>
+                <w:rPr>
+                  <w:rFonts w:ascii="Cambria Math" w:hAnsi="Cambria Math" w:cs="Arial"/>
+                  <w:lang w:val="pt-BR"/>
+                </w:rPr>
+                <m:t>,</m:t>
+              </m:r>
+              <m:sSub>
+                <m:sSubPr>
+                  <m:ctrlPr>
+                    <w:rPr>
+                      <w:rFonts w:ascii="Cambria Math" w:hAnsi="Cambria Math" w:cs="Arial"/>
+                      <w:i/>
+                      <w:lang w:val="pt-BR"/>
+                    </w:rPr>
+                  </m:ctrlPr>
+                </m:sSubPr>
+                <m:e>
+                  <m:r>
+                    <w:rPr>
+                      <w:rFonts w:ascii="Cambria Math" w:hAnsi="Cambria Math" w:cs="Arial"/>
+                      <w:lang w:val="pt-BR"/>
+                    </w:rPr>
+                    <m:t>η</m:t>
+                  </m:r>
+                </m:e>
+                <m:sub>
+                  <m:r>
+                    <w:rPr>
+                      <w:rFonts w:ascii="Cambria Math" w:hAnsi="Cambria Math" w:cs="Arial"/>
+                      <w:lang w:val="pt-BR"/>
+                    </w:rPr>
+                    <m:t>j</m:t>
+                  </m:r>
+                </m:sub>
+              </m:sSub>
+              <m:r>
+                <w:rPr>
+                  <w:rFonts w:ascii="Cambria Math" w:hAnsi="Cambria Math" w:cs="Arial"/>
+                  <w:lang w:val="pt-BR"/>
+                </w:rPr>
+                <m:t>)]</m:t>
+              </m:r>
+            </m:e>
+            <m:sup>
+              <m:r>
+                <w:rPr>
+                  <w:rFonts w:ascii="Cambria Math" w:hAnsi="Cambria Math" w:cs="Arial"/>
+                  <w:lang w:val="pt-BR"/>
+                </w:rPr>
+                <m:t>T</m:t>
+              </m:r>
+            </m:sup>
+          </m:sSup>
+          <m:sSub>
+            <m:sSubPr>
+              <m:ctrlPr>
+                <w:rPr>
+                  <w:rFonts w:ascii="Cambria Math" w:hAnsi="Cambria Math" w:cs="Arial"/>
+                  <w:i/>
+                  <w:lang w:val="pt-BR"/>
+                </w:rPr>
+              </m:ctrlPr>
+            </m:sSubPr>
+            <m:e>
+              <m:r>
+                <w:rPr>
+                  <w:rFonts w:ascii="Cambria Math" w:hAnsi="Cambria Math" w:cs="Arial"/>
+                  <w:lang w:val="pt-BR"/>
+                </w:rPr>
+                <m:t>[D]</m:t>
+              </m:r>
+              <m:r>
+                <w:rPr>
+                  <w:rFonts w:ascii="Cambria Math" w:hAnsi="Cambria Math" w:cs="Arial"/>
+                  <w:lang w:val="pt-BR"/>
+                </w:rPr>
+                <m:t>[B</m:t>
+              </m:r>
+            </m:e>
+            <m:sub>
+              <m:r>
+                <w:rPr>
+                  <w:rFonts w:ascii="Cambria Math" w:hAnsi="Cambria Math" w:cs="Arial"/>
+                  <w:lang w:val="pt-BR"/>
+                </w:rPr>
+                <m:t>j</m:t>
+              </m:r>
+            </m:sub>
+          </m:sSub>
+          <m:r>
+            <w:rPr>
+              <w:rFonts w:ascii="Cambria Math" w:hAnsi="Cambria Math" w:cs="Arial"/>
+              <w:lang w:val="pt-BR"/>
+            </w:rPr>
+            <m:t>(</m:t>
+          </m:r>
+          <m:sSub>
+            <m:sSubPr>
+              <m:ctrlPr>
+                <w:rPr>
+                  <w:rFonts w:ascii="Cambria Math" w:hAnsi="Cambria Math" w:cs="Arial"/>
+                  <w:i/>
+                  <w:lang w:val="pt-BR"/>
+                </w:rPr>
+              </m:ctrlPr>
+            </m:sSubPr>
+            <m:e>
+              <m:r>
+                <w:rPr>
+                  <w:rFonts w:ascii="Cambria Math" w:hAnsi="Cambria Math" w:cs="Arial"/>
+                  <w:lang w:val="pt-BR"/>
+                </w:rPr>
+                <m:t>ξ</m:t>
+              </m:r>
+            </m:e>
+            <m:sub>
+              <m:r>
+                <w:rPr>
+                  <w:rFonts w:ascii="Cambria Math" w:hAnsi="Cambria Math" w:cs="Arial"/>
+                  <w:lang w:val="pt-BR"/>
+                </w:rPr>
+                <m:t>i</m:t>
+              </m:r>
+            </m:sub>
+          </m:sSub>
+          <m:r>
+            <w:rPr>
+              <w:rFonts w:ascii="Cambria Math" w:hAnsi="Cambria Math" w:cs="Arial"/>
+              <w:lang w:val="pt-BR"/>
+            </w:rPr>
+            <m:t>,</m:t>
+          </m:r>
+          <m:sSub>
+            <m:sSubPr>
+              <m:ctrlPr>
+                <w:rPr>
+                  <w:rFonts w:ascii="Cambria Math" w:hAnsi="Cambria Math" w:cs="Arial"/>
+                  <w:i/>
+                  <w:lang w:val="pt-BR"/>
+                </w:rPr>
+              </m:ctrlPr>
+            </m:sSubPr>
+            <m:e>
+              <m:r>
+                <w:rPr>
+                  <w:rFonts w:ascii="Cambria Math" w:hAnsi="Cambria Math" w:cs="Arial"/>
+                  <w:lang w:val="pt-BR"/>
+                </w:rPr>
+                <m:t>η</m:t>
+              </m:r>
+            </m:e>
+            <m:sub>
+              <m:r>
+                <w:rPr>
+                  <w:rFonts w:ascii="Cambria Math" w:hAnsi="Cambria Math" w:cs="Arial"/>
+                  <w:lang w:val="pt-BR"/>
+                </w:rPr>
+                <m:t>j</m:t>
+              </m:r>
+            </m:sub>
+          </m:sSub>
+          <m:r>
+            <w:rPr>
+              <w:rFonts w:ascii="Cambria Math" w:hAnsi="Cambria Math" w:cs="Arial"/>
+              <w:lang w:val="pt-BR"/>
+            </w:rPr>
+            <m:t>)]</m:t>
+          </m:r>
+          <m:r>
+            <w:rPr>
+              <w:rFonts w:ascii="Cambria Math" w:hAnsi="Cambria Math" w:cs="Arial"/>
+              <w:lang w:val="pt-BR"/>
+            </w:rPr>
+            <m:t xml:space="preserve"> detJ(</m:t>
+          </m:r>
+          <m:sSub>
+            <m:sSubPr>
+              <m:ctrlPr>
+                <w:rPr>
+                  <w:rFonts w:ascii="Cambria Math" w:hAnsi="Cambria Math" w:cs="Arial"/>
+                  <w:i/>
+                  <w:lang w:val="pt-BR"/>
+                </w:rPr>
+              </m:ctrlPr>
+            </m:sSubPr>
+            <m:e>
+              <m:r>
+                <w:rPr>
+                  <w:rFonts w:ascii="Cambria Math" w:hAnsi="Cambria Math" w:cs="Arial"/>
+                  <w:lang w:val="pt-BR"/>
+                </w:rPr>
+                <m:t>ξ</m:t>
+              </m:r>
+            </m:e>
+            <m:sub>
+              <m:r>
+                <w:rPr>
+                  <w:rFonts w:ascii="Cambria Math" w:hAnsi="Cambria Math" w:cs="Arial"/>
+                  <w:lang w:val="pt-BR"/>
+                </w:rPr>
+                <m:t>i</m:t>
+              </m:r>
+            </m:sub>
+          </m:sSub>
+          <m:r>
+            <w:rPr>
+              <w:rFonts w:ascii="Cambria Math" w:hAnsi="Cambria Math" w:cs="Arial"/>
+              <w:lang w:val="pt-BR"/>
+            </w:rPr>
+            <m:t>,</m:t>
+          </m:r>
+          <m:sSub>
+            <m:sSubPr>
+              <m:ctrlPr>
+                <w:rPr>
+                  <w:rFonts w:ascii="Cambria Math" w:hAnsi="Cambria Math" w:cs="Arial"/>
+                  <w:i/>
+                  <w:lang w:val="pt-BR"/>
+                </w:rPr>
+              </m:ctrlPr>
+            </m:sSubPr>
+            <m:e>
+              <m:r>
+                <w:rPr>
+                  <w:rFonts w:ascii="Cambria Math" w:hAnsi="Cambria Math" w:cs="Arial"/>
+                  <w:lang w:val="pt-BR"/>
+                </w:rPr>
+                <m:t>η</m:t>
+              </m:r>
+            </m:e>
+            <m:sub>
+              <m:r>
+                <w:rPr>
+                  <w:rFonts w:ascii="Cambria Math" w:hAnsi="Cambria Math" w:cs="Arial"/>
+                  <w:lang w:val="pt-BR"/>
+                </w:rPr>
+                <m:t>i</m:t>
+              </m:r>
+            </m:sub>
+          </m:sSub>
+          <m:r>
+            <w:rPr>
+              <w:rFonts w:ascii="Cambria Math" w:hAnsi="Cambria Math" w:cs="Arial"/>
+              <w:lang w:val="pt-BR"/>
+            </w:rPr>
+            <m:t>)</m:t>
+          </m:r>
+        </m:oMath>
+      </m:oMathPara>
+    </w:p>
+    <w:p>
+      <w:pPr>
+        <w:jc w:val="center"/>
+        <w:rPr>
+          <w:rFonts w:ascii="Arial" w:hAnsi="Arial" w:cs="Arial"/>
+        </w:rPr>
+      </w:pPr>
+      <m:oMathPara>
+        <m:oMath>
+          <m:sSub>
+            <m:sSubPr>
+              <m:ctrlPr>
+                <w:rPr>
+                  <w:rFonts w:ascii="Cambria Math" w:hAnsi="Cambria Math" w:cs="Arial"/>
+                  <w:i/>
+                  <w:lang w:val="pt-BR"/>
+                </w:rPr>
+              </m:ctrlPr>
+            </m:sSubPr>
+            <m:e>
+              <m:r>
+                <w:rPr>
+                  <w:rFonts w:ascii="Cambria Math" w:hAnsi="Cambria Math" w:cs="Arial"/>
+                  <w:lang w:val="pt-BR"/>
+                </w:rPr>
+                <m:t>k</m:t>
+              </m:r>
+            </m:e>
+            <m:sub>
+              <m:r>
+                <w:rPr>
+                  <w:rFonts w:ascii="Cambria Math" w:hAnsi="Cambria Math" w:cs="Arial"/>
+                  <w:lang w:val="pt-BR"/>
+                </w:rPr>
+                <m:t>ij</m:t>
+              </m:r>
+            </m:sub>
+          </m:sSub>
+          <m:r>
+            <w:rPr>
+              <w:rFonts w:ascii="Cambria Math" w:hAnsi="Cambria Math" w:cs="Arial"/>
+              <w:lang w:val="pt-BR"/>
+            </w:rPr>
+            <m:t xml:space="preserve">≈ </m:t>
+          </m:r>
+          <m:nary>
+            <m:naryPr>
+              <m:chr m:val="∑"/>
+              <m:limLoc m:val="undOvr"/>
+              <m:ctrlPr>
+                <w:rPr>
+                  <w:rFonts w:ascii="Cambria Math" w:hAnsi="Cambria Math" w:cs="Arial"/>
+                  <w:i/>
+                  <w:lang w:val="pt-BR"/>
+                </w:rPr>
+              </m:ctrlPr>
+            </m:naryPr>
+            <m:sub>
+              <m:r>
+                <w:rPr>
+                  <w:rFonts w:ascii="Cambria Math" w:hAnsi="Cambria Math" w:cs="Arial"/>
+                  <w:lang w:val="pt-BR"/>
+                </w:rPr>
+                <m:t>i=1</m:t>
+              </m:r>
+            </m:sub>
+            <m:sup>
+              <m:r>
+                <w:rPr>
+                  <w:rFonts w:ascii="Cambria Math" w:hAnsi="Cambria Math" w:cs="Arial"/>
+                  <w:lang w:val="pt-BR"/>
+                </w:rPr>
+                <m:t>M</m:t>
+              </m:r>
+            </m:sup>
+            <m:e>
+              <m:nary>
+                <m:naryPr>
+                  <m:chr m:val="∑"/>
+                  <m:limLoc m:val="undOvr"/>
+                  <m:ctrlPr>
+                    <w:rPr>
+                      <w:rFonts w:ascii="Cambria Math" w:hAnsi="Cambria Math" w:cs="Arial"/>
+                      <w:i/>
+                      <w:lang w:val="pt-BR"/>
+                    </w:rPr>
+                  </m:ctrlPr>
+                </m:naryPr>
+                <m:sub>
+                  <m:r>
+                    <w:rPr>
+                      <w:rFonts w:ascii="Cambria Math" w:hAnsi="Cambria Math" w:cs="Arial"/>
+                      <w:lang w:val="pt-BR"/>
+                    </w:rPr>
+                    <m:t>j</m:t>
+                  </m:r>
+                  <m:r>
+                    <w:rPr>
+                      <w:rFonts w:ascii="Cambria Math" w:hAnsi="Cambria Math" w:cs="Arial"/>
+                      <w:lang w:val="pt-BR"/>
+                    </w:rPr>
+                    <m:t>=1</m:t>
+                  </m:r>
+                </m:sub>
+                <m:sup>
+                  <m:r>
+                    <w:rPr>
+                      <w:rFonts w:ascii="Cambria Math" w:hAnsi="Cambria Math" w:cs="Arial"/>
+                      <w:lang w:val="pt-BR"/>
+                    </w:rPr>
+                    <m:t>N</m:t>
+                  </m:r>
+                </m:sup>
+                <m:e>
+                  <m:sSub>
+                    <m:sSubPr>
+                      <m:ctrlPr>
+                        <w:rPr>
+                          <w:rFonts w:ascii="Cambria Math" w:hAnsi="Cambria Math" w:cs="Arial"/>
+                          <w:i/>
+                          <w:lang w:val="pt-BR"/>
+                        </w:rPr>
+                      </m:ctrlPr>
+                    </m:sSubPr>
+                    <m:e>
+                      <m:r>
+                        <w:rPr>
+                          <w:rFonts w:ascii="Cambria Math" w:hAnsi="Cambria Math" w:cs="Arial"/>
+                          <w:lang w:val="pt-BR"/>
+                        </w:rPr>
+                        <m:t>N</m:t>
+                      </m:r>
+                    </m:e>
+                    <m:sub>
+                      <m:r>
+                        <w:rPr>
+                          <w:rFonts w:ascii="Cambria Math" w:hAnsi="Cambria Math" w:cs="Arial"/>
+                          <w:lang w:val="pt-BR"/>
+                        </w:rPr>
+                        <m:t>i</m:t>
+                      </m:r>
+                    </m:sub>
+                  </m:sSub>
+                  <m:sSub>
+                    <m:sSubPr>
+                      <m:ctrlPr>
+                        <w:rPr>
+                          <w:rFonts w:ascii="Cambria Math" w:hAnsi="Cambria Math" w:cs="Arial"/>
+                          <w:i/>
+                          <w:lang w:val="pt-BR"/>
+                        </w:rPr>
+                      </m:ctrlPr>
+                    </m:sSubPr>
+                    <m:e>
+                      <m:r>
+                        <w:rPr>
+                          <w:rFonts w:ascii="Cambria Math" w:hAnsi="Cambria Math" w:cs="Arial"/>
+                          <w:lang w:val="pt-BR"/>
+                        </w:rPr>
+                        <m:t>N</m:t>
+                      </m:r>
+                    </m:e>
+                    <m:sub>
+                      <m:r>
+                        <w:rPr>
+                          <w:rFonts w:ascii="Cambria Math" w:hAnsi="Cambria Math" w:cs="Arial"/>
+                          <w:lang w:val="pt-BR"/>
+                        </w:rPr>
+                        <m:t>j</m:t>
+                      </m:r>
+                    </m:sub>
+                  </m:sSub>
+                  <m:r>
+                    <w:rPr>
+                      <w:rFonts w:ascii="Cambria Math" w:hAnsi="Cambria Math" w:cs="Arial"/>
+                      <w:lang w:val="pt-BR"/>
+                    </w:rPr>
+                    <m:t xml:space="preserve"> f(</m:t>
+                  </m:r>
+                </m:e>
+              </m:nary>
+              <m:sSub>
+                <m:sSubPr>
+                  <m:ctrlPr>
+                    <w:rPr>
+                      <w:rFonts w:ascii="Cambria Math" w:hAnsi="Cambria Math" w:cs="Arial"/>
+                      <w:i/>
+                      <w:lang w:val="pt-BR"/>
+                    </w:rPr>
+                  </m:ctrlPr>
+                </m:sSubPr>
+                <m:e>
+                  <m:r>
+                    <w:rPr>
+                      <w:rFonts w:ascii="Cambria Math" w:hAnsi="Cambria Math" w:cs="Arial"/>
+                      <w:lang w:val="pt-BR"/>
+                    </w:rPr>
+                    <m:t>ζ</m:t>
+                  </m:r>
+                </m:e>
+                <m:sub>
+                  <m:r>
+                    <w:rPr>
+                      <w:rFonts w:ascii="Cambria Math" w:hAnsi="Cambria Math" w:cs="Arial"/>
+                      <w:lang w:val="pt-BR"/>
+                    </w:rPr>
+                    <m:t>i</m:t>
+                  </m:r>
+                </m:sub>
+              </m:sSub>
+              <m:r>
+                <w:rPr>
+                  <w:rFonts w:ascii="Cambria Math" w:hAnsi="Cambria Math" w:cs="Arial"/>
+                  <w:lang w:val="pt-BR"/>
+                </w:rPr>
+                <m:t>,</m:t>
+              </m:r>
+              <m:sSub>
+                <m:sSubPr>
+                  <m:ctrlPr>
+                    <w:rPr>
+                      <w:rFonts w:ascii="Cambria Math" w:hAnsi="Cambria Math" w:cs="Arial"/>
+                      <w:i/>
+                      <w:lang w:val="pt-BR"/>
+                    </w:rPr>
+                  </m:ctrlPr>
+                </m:sSubPr>
+                <m:e>
+                  <m:r>
+                    <w:rPr>
+                      <w:rFonts w:ascii="Cambria Math" w:hAnsi="Cambria Math" w:cs="Arial"/>
+                      <w:lang w:val="pt-BR"/>
+                    </w:rPr>
+                    <m:t>η</m:t>
+                  </m:r>
+                </m:e>
+                <m:sub>
+                  <m:r>
+                    <w:rPr>
+                      <w:rFonts w:ascii="Cambria Math" w:hAnsi="Cambria Math" w:cs="Arial"/>
+                      <w:lang w:val="pt-BR"/>
+                    </w:rPr>
+                    <m:t>j</m:t>
+                  </m:r>
+                </m:sub>
+              </m:sSub>
+              <m:r>
+                <w:rPr>
+                  <w:rFonts w:ascii="Cambria Math" w:hAnsi="Cambria Math" w:cs="Arial"/>
+                  <w:lang w:val="pt-BR"/>
+                </w:rPr>
+                <m:t>)</m:t>
+              </m:r>
+            </m:e>
+          </m:nary>
+        </m:oMath>
+      </m:oMathPara>
+    </w:p>
+    <w:p>
+      <w:pPr>
+        <w:rPr>
+          <w:rFonts w:ascii="Arial" w:eastAsiaTheme="minorEastAsia" w:hAnsi="Arial" w:cs="Arial"/>
+          <w:lang w:val="pt-BR"/>
+        </w:rPr>
+      </w:pPr>
+      <w:r>
+        <w:rPr>
+          <w:rFonts w:ascii="Arial" w:eastAsiaTheme="minorEastAsia" w:hAnsi="Arial" w:cs="Arial"/>
+          <w:lang w:val="pt-BR"/>
+        </w:rPr>
+        <w:t xml:space="preserve">A matriz </w:t>
+      </w:r>
+      <w:proofErr w:type="gramStart"/>
+      <w:r>
+        <w:rPr>
+          <w:rFonts w:ascii="Arial" w:eastAsiaTheme="minorEastAsia" w:hAnsi="Arial" w:cs="Arial"/>
+          <w:lang w:val="pt-BR"/>
+        </w:rPr>
+        <w:t xml:space="preserve">constitutiva </w:t>
       </w:r>
       <m:oMath>
         <m:r>
@@ -2125,14 +3053,36 @@
           <w:rFonts w:ascii="Arial" w:eastAsiaTheme="minorEastAsia" w:hAnsi="Arial" w:cs="Arial"/>
           <w:lang w:val="pt-BR"/>
         </w:rPr>
-        <w:t xml:space="preserve"> para </w:t>
-      </w:r>
-      <w:r>
-        <w:rPr>
-          <w:rFonts w:ascii="Arial" w:eastAsiaTheme="minorEastAsia" w:hAnsi="Arial" w:cs="Arial"/>
-          <w:lang w:val="pt-BR"/>
-        </w:rPr>
-        <w:t>o caso do estado plano de deformações é:</w:t>
+        <w:t xml:space="preserve"> para</w:t>
+      </w:r>
+      <w:proofErr w:type="gramEnd"/>
+      <w:r>
+        <w:rPr>
+          <w:rFonts w:ascii="Arial" w:eastAsiaTheme="minorEastAsia" w:hAnsi="Arial" w:cs="Arial"/>
+          <w:lang w:val="pt-BR"/>
+        </w:rPr>
+        <w:t xml:space="preserve"> </w:t>
+      </w:r>
+      <w:r>
+        <w:rPr>
+          <w:rFonts w:ascii="Arial" w:eastAsiaTheme="minorEastAsia" w:hAnsi="Arial" w:cs="Arial"/>
+          <w:lang w:val="pt-BR"/>
+        </w:rPr>
+        <w:t>o caso do estado plano de deformações</w:t>
+      </w:r>
+      <w:r>
+        <w:rPr>
+          <w:rFonts w:ascii="Arial" w:eastAsiaTheme="minorEastAsia" w:hAnsi="Arial" w:cs="Arial"/>
+          <w:lang w:val="pt-BR"/>
+        </w:rPr>
+        <w:t xml:space="preserve"> (EPD)</w:t>
+      </w:r>
+      <w:r>
+        <w:rPr>
+          <w:rFonts w:ascii="Arial" w:eastAsiaTheme="minorEastAsia" w:hAnsi="Arial" w:cs="Arial"/>
+          <w:lang w:val="pt-BR"/>
+        </w:rPr>
+        <w:t xml:space="preserve"> é:</w:t>
       </w:r>
     </w:p>
     <w:p>
@@ -2359,13 +3309,27 @@
           <w:rFonts w:ascii="Arial" w:eastAsiaTheme="minorEastAsia" w:hAnsi="Arial" w:cs="Arial"/>
           <w:lang w:val="pt-BR"/>
         </w:rPr>
-        <w:t>Quanto que para o estado plano de tensões essa é dada por:</w:t>
+        <w:t xml:space="preserve">Quanto que para o estado plano de tensões </w:t>
+      </w:r>
+      <w:r>
+        <w:rPr>
+          <w:rFonts w:ascii="Arial" w:eastAsiaTheme="minorEastAsia" w:hAnsi="Arial" w:cs="Arial"/>
+          <w:lang w:val="pt-BR"/>
+        </w:rPr>
+        <w:t xml:space="preserve">(EPT) </w:t>
+      </w:r>
+      <w:r>
+        <w:rPr>
+          <w:rFonts w:ascii="Arial" w:eastAsiaTheme="minorEastAsia" w:hAnsi="Arial" w:cs="Arial"/>
+          <w:lang w:val="pt-BR"/>
+        </w:rPr>
+        <w:t>essa é dada por:</w:t>
       </w:r>
     </w:p>
     <w:p>
       <w:pPr>
         <w:rPr>
-          <w:rFonts w:ascii="Arial" w:hAnsi="Arial" w:cs="Arial"/>
+          <w:rFonts w:ascii="Arial" w:eastAsiaTheme="minorEastAsia" w:hAnsi="Arial" w:cs="Arial"/>
           <w:lang w:val="pt-BR"/>
         </w:rPr>
       </w:pPr>
@@ -2595,6 +3559,749 @@
           </m:d>
         </m:oMath>
       </m:oMathPara>
+    </w:p>
+    <w:p>
+      <w:pPr>
+        <w:rPr>
+          <w:rFonts w:ascii="Arial" w:eastAsiaTheme="minorEastAsia" w:hAnsi="Arial" w:cs="Arial"/>
+          <w:lang w:val="pt-BR"/>
+        </w:rPr>
+      </w:pPr>
+      <w:r>
+        <w:rPr>
+          <w:rFonts w:ascii="Arial" w:eastAsiaTheme="minorEastAsia" w:hAnsi="Arial" w:cs="Arial"/>
+          <w:lang w:val="pt-BR"/>
+        </w:rPr>
+        <w:t xml:space="preserve">Podemos ainda utilizar os conceitos de parâmetros de </w:t>
+      </w:r>
+      <w:proofErr w:type="spellStart"/>
+      <w:r>
+        <w:rPr>
+          <w:rFonts w:ascii="Arial" w:eastAsiaTheme="minorEastAsia" w:hAnsi="Arial" w:cs="Arial"/>
+          <w:lang w:val="pt-BR"/>
+        </w:rPr>
+        <w:t>Lamé</w:t>
+      </w:r>
+      <w:proofErr w:type="spellEnd"/>
+      <w:r>
+        <w:rPr>
+          <w:rFonts w:ascii="Arial" w:eastAsiaTheme="minorEastAsia" w:hAnsi="Arial" w:cs="Arial"/>
+          <w:lang w:val="pt-BR"/>
+        </w:rPr>
+        <w:t xml:space="preserve"> para simplificar a implementação</w:t>
+      </w:r>
+      <w:r>
+        <w:rPr>
+          <w:rFonts w:ascii="Arial" w:eastAsiaTheme="minorEastAsia" w:hAnsi="Arial" w:cs="Arial"/>
+          <w:lang w:val="pt-BR"/>
+        </w:rPr>
+        <w:t>[3</w:t>
+      </w:r>
+      <w:r>
+        <w:rPr>
+          <w:rFonts w:ascii="Arial" w:eastAsiaTheme="minorEastAsia" w:hAnsi="Arial" w:cs="Arial"/>
+          <w:lang w:val="pt-BR"/>
+        </w:rPr>
+        <w:t>]</w:t>
+      </w:r>
+      <w:r>
+        <w:rPr>
+          <w:rFonts w:ascii="Arial" w:eastAsiaTheme="minorEastAsia" w:hAnsi="Arial" w:cs="Arial"/>
+          <w:lang w:val="pt-BR"/>
+        </w:rPr>
+        <w:t>:</w:t>
+      </w:r>
+    </w:p>
+    <w:p>
+      <w:pPr>
+        <w:rPr>
+          <w:rFonts w:ascii="Arial" w:eastAsiaTheme="minorEastAsia" w:hAnsi="Arial" w:cs="Arial"/>
+          <w:lang w:val="pt-BR"/>
+        </w:rPr>
+      </w:pPr>
+      <m:oMathPara>
+        <m:oMath>
+          <m:r>
+            <w:rPr>
+              <w:rFonts w:ascii="Cambria Math" w:eastAsiaTheme="minorEastAsia" w:hAnsi="Cambria Math" w:cs="Arial"/>
+              <w:lang w:val="pt-BR"/>
+            </w:rPr>
+            <m:t>λ=</m:t>
+          </m:r>
+          <m:f>
+            <m:fPr>
+              <m:ctrlPr>
+                <w:rPr>
+                  <w:rFonts w:ascii="Cambria Math" w:eastAsiaTheme="minorEastAsia" w:hAnsi="Cambria Math" w:cs="Arial"/>
+                  <w:i/>
+                  <w:lang w:val="pt-BR"/>
+                </w:rPr>
+              </m:ctrlPr>
+            </m:fPr>
+            <m:num>
+              <m:r>
+                <w:rPr>
+                  <w:rFonts w:ascii="Cambria Math" w:eastAsiaTheme="minorEastAsia" w:hAnsi="Cambria Math" w:cs="Arial"/>
+                  <w:lang w:val="pt-BR"/>
+                </w:rPr>
+                <m:t>vE</m:t>
+              </m:r>
+            </m:num>
+            <m:den>
+              <m:d>
+                <m:dPr>
+                  <m:ctrlPr>
+                    <w:rPr>
+                      <w:rFonts w:ascii="Cambria Math" w:eastAsiaTheme="minorEastAsia" w:hAnsi="Cambria Math" w:cs="Arial"/>
+                      <w:i/>
+                      <w:lang w:val="pt-BR"/>
+                    </w:rPr>
+                  </m:ctrlPr>
+                </m:dPr>
+                <m:e>
+                  <m:r>
+                    <w:rPr>
+                      <w:rFonts w:ascii="Cambria Math" w:eastAsiaTheme="minorEastAsia" w:hAnsi="Cambria Math" w:cs="Arial"/>
+                      <w:lang w:val="pt-BR"/>
+                    </w:rPr>
+                    <m:t>1+v</m:t>
+                  </m:r>
+                </m:e>
+              </m:d>
+              <m:d>
+                <m:dPr>
+                  <m:ctrlPr>
+                    <w:rPr>
+                      <w:rFonts w:ascii="Cambria Math" w:eastAsiaTheme="minorEastAsia" w:hAnsi="Cambria Math" w:cs="Arial"/>
+                      <w:i/>
+                      <w:lang w:val="pt-BR"/>
+                    </w:rPr>
+                  </m:ctrlPr>
+                </m:dPr>
+                <m:e>
+                  <m:r>
+                    <w:rPr>
+                      <w:rFonts w:ascii="Cambria Math" w:eastAsiaTheme="minorEastAsia" w:hAnsi="Cambria Math" w:cs="Arial"/>
+                      <w:lang w:val="pt-BR"/>
+                    </w:rPr>
+                    <m:t>1-2v</m:t>
+                  </m:r>
+                </m:e>
+              </m:d>
+            </m:den>
+          </m:f>
+          <m:r>
+            <w:rPr>
+              <w:rFonts w:ascii="Cambria Math" w:eastAsiaTheme="minorEastAsia" w:hAnsi="Cambria Math" w:cs="Arial"/>
+              <w:lang w:val="pt-BR"/>
+            </w:rPr>
+            <m:t xml:space="preserve"> ; μ=</m:t>
+          </m:r>
+          <m:f>
+            <m:fPr>
+              <m:ctrlPr>
+                <w:rPr>
+                  <w:rFonts w:ascii="Cambria Math" w:eastAsiaTheme="minorEastAsia" w:hAnsi="Cambria Math" w:cs="Arial"/>
+                  <w:i/>
+                  <w:lang w:val="pt-BR"/>
+                </w:rPr>
+              </m:ctrlPr>
+            </m:fPr>
+            <m:num>
+              <m:r>
+                <w:rPr>
+                  <w:rFonts w:ascii="Cambria Math" w:eastAsiaTheme="minorEastAsia" w:hAnsi="Cambria Math" w:cs="Arial"/>
+                  <w:lang w:val="pt-BR"/>
+                </w:rPr>
+                <m:t>E</m:t>
+              </m:r>
+            </m:num>
+            <m:den>
+              <m:r>
+                <w:rPr>
+                  <w:rFonts w:ascii="Cambria Math" w:eastAsiaTheme="minorEastAsia" w:hAnsi="Cambria Math" w:cs="Arial"/>
+                  <w:lang w:val="pt-BR"/>
+                </w:rPr>
+                <m:t>2(1+v)</m:t>
+              </m:r>
+            </m:den>
+          </m:f>
+        </m:oMath>
+      </m:oMathPara>
+    </w:p>
+    <w:p>
+      <w:pPr>
+        <w:rPr>
+          <w:rFonts w:ascii="Arial" w:eastAsiaTheme="minorEastAsia" w:hAnsi="Arial" w:cs="Arial"/>
+          <w:lang w:val="pt-BR"/>
+        </w:rPr>
+      </w:pPr>
+      <w:r>
+        <w:rPr>
+          <w:rFonts w:ascii="Arial" w:eastAsiaTheme="minorEastAsia" w:hAnsi="Arial" w:cs="Arial"/>
+          <w:lang w:val="pt-BR"/>
+        </w:rPr>
+        <w:t>Podemos escrever a matriz constitutiva</w:t>
+      </w:r>
+      <w:r>
+        <w:rPr>
+          <w:rFonts w:ascii="Arial" w:eastAsiaTheme="minorEastAsia" w:hAnsi="Arial" w:cs="Arial"/>
+          <w:lang w:val="pt-BR"/>
+        </w:rPr>
+        <w:t xml:space="preserve"> para o EPD</w:t>
+      </w:r>
+      <w:r>
+        <w:rPr>
+          <w:rFonts w:ascii="Arial" w:eastAsiaTheme="minorEastAsia" w:hAnsi="Arial" w:cs="Arial"/>
+          <w:lang w:val="pt-BR"/>
+        </w:rPr>
+        <w:t xml:space="preserve"> como:</w:t>
+      </w:r>
+    </w:p>
+    <w:p>
+      <w:pPr>
+        <w:rPr>
+          <w:rFonts w:ascii="Arial" w:eastAsiaTheme="minorEastAsia" w:hAnsi="Arial" w:cs="Arial"/>
+          <w:lang w:val="pt-BR"/>
+        </w:rPr>
+      </w:pPr>
+      <m:oMathPara>
+        <m:oMath>
+          <m:r>
+            <w:rPr>
+              <w:rFonts w:ascii="Cambria Math" w:eastAsiaTheme="minorEastAsia" w:hAnsi="Cambria Math" w:cs="Arial"/>
+              <w:lang w:val="pt-BR"/>
+            </w:rPr>
+            <w:lastRenderedPageBreak/>
+            <m:t>D=</m:t>
+          </m:r>
+          <m:d>
+            <m:dPr>
+              <m:begChr m:val="["/>
+              <m:endChr m:val="]"/>
+              <m:ctrlPr>
+                <w:rPr>
+                  <w:rFonts w:ascii="Cambria Math" w:eastAsiaTheme="minorEastAsia" w:hAnsi="Cambria Math" w:cs="Arial"/>
+                  <w:i/>
+                  <w:lang w:val="pt-BR"/>
+                </w:rPr>
+              </m:ctrlPr>
+            </m:dPr>
+            <m:e>
+              <m:m>
+                <m:mPr>
+                  <m:mcs>
+                    <m:mc>
+                      <m:mcPr>
+                        <m:count m:val="3"/>
+                        <m:mcJc m:val="center"/>
+                      </m:mcPr>
+                    </m:mc>
+                  </m:mcs>
+                  <m:ctrlPr>
+                    <w:rPr>
+                      <w:rFonts w:ascii="Cambria Math" w:eastAsiaTheme="minorEastAsia" w:hAnsi="Cambria Math" w:cs="Arial"/>
+                      <w:i/>
+                      <w:lang w:val="pt-BR"/>
+                    </w:rPr>
+                  </m:ctrlPr>
+                </m:mPr>
+                <m:mr>
+                  <m:e>
+                    <m:r>
+                      <w:rPr>
+                        <w:rFonts w:ascii="Cambria Math" w:eastAsiaTheme="minorEastAsia" w:hAnsi="Cambria Math" w:cs="Arial"/>
+                        <w:lang w:val="pt-BR"/>
+                      </w:rPr>
+                      <m:t>λ+2μ</m:t>
+                    </m:r>
+                  </m:e>
+                  <m:e>
+                    <m:r>
+                      <w:rPr>
+                        <w:rFonts w:ascii="Cambria Math" w:eastAsiaTheme="minorEastAsia" w:hAnsi="Cambria Math" w:cs="Arial"/>
+                        <w:lang w:val="pt-BR"/>
+                      </w:rPr>
+                      <m:t>λ</m:t>
+                    </m:r>
+                  </m:e>
+                  <m:e>
+                    <m:r>
+                      <w:rPr>
+                        <w:rFonts w:ascii="Cambria Math" w:hAnsi="Cambria Math" w:cs="Arial"/>
+                        <w:lang w:val="pt-BR"/>
+                      </w:rPr>
+                      <m:t>0</m:t>
+                    </m:r>
+                  </m:e>
+                </m:mr>
+                <m:mr>
+                  <m:e>
+                    <m:r>
+                      <w:rPr>
+                        <w:rFonts w:ascii="Cambria Math" w:eastAsiaTheme="minorEastAsia" w:hAnsi="Cambria Math" w:cs="Arial"/>
+                        <w:lang w:val="pt-BR"/>
+                      </w:rPr>
+                      <m:t>λ</m:t>
+                    </m:r>
+                  </m:e>
+                  <m:e>
+                    <m:r>
+                      <w:rPr>
+                        <w:rFonts w:ascii="Cambria Math" w:eastAsiaTheme="minorEastAsia" w:hAnsi="Cambria Math" w:cs="Arial"/>
+                        <w:lang w:val="pt-BR"/>
+                      </w:rPr>
+                      <m:t>λ+2μ</m:t>
+                    </m:r>
+                  </m:e>
+                  <m:e>
+                    <m:r>
+                      <w:rPr>
+                        <w:rFonts w:ascii="Cambria Math" w:hAnsi="Cambria Math" w:cs="Arial"/>
+                        <w:lang w:val="pt-BR"/>
+                      </w:rPr>
+                      <m:t>0</m:t>
+                    </m:r>
+                  </m:e>
+                </m:mr>
+                <m:mr>
+                  <m:e>
+                    <m:r>
+                      <w:rPr>
+                        <w:rFonts w:ascii="Cambria Math" w:hAnsi="Cambria Math" w:cs="Arial"/>
+                        <w:lang w:val="pt-BR"/>
+                      </w:rPr>
+                      <m:t>0</m:t>
+                    </m:r>
+                  </m:e>
+                  <m:e>
+                    <m:r>
+                      <w:rPr>
+                        <w:rFonts w:ascii="Cambria Math" w:hAnsi="Cambria Math" w:cs="Arial"/>
+                        <w:lang w:val="pt-BR"/>
+                      </w:rPr>
+                      <m:t>0</m:t>
+                    </m:r>
+                  </m:e>
+                  <m:e>
+                    <m:r>
+                      <w:rPr>
+                        <w:rFonts w:ascii="Cambria Math" w:hAnsi="Cambria Math" w:cs="Arial"/>
+                        <w:lang w:val="pt-BR"/>
+                      </w:rPr>
+                      <m:t>μ</m:t>
+                    </m:r>
+                  </m:e>
+                </m:mr>
+              </m:m>
+            </m:e>
+          </m:d>
+        </m:oMath>
+      </m:oMathPara>
+    </w:p>
+    <w:p>
+      <w:pPr>
+        <w:rPr>
+          <w:rFonts w:ascii="Arial" w:eastAsiaTheme="minorEastAsia" w:hAnsi="Arial" w:cs="Arial"/>
+          <w:lang w:val="pt-BR"/>
+        </w:rPr>
+      </w:pPr>
+      <w:r>
+        <w:rPr>
+          <w:rFonts w:ascii="Arial" w:eastAsiaTheme="minorEastAsia" w:hAnsi="Arial" w:cs="Arial"/>
+          <w:lang w:val="pt-BR"/>
+        </w:rPr>
+        <w:t xml:space="preserve">Que é a mesma para o EPT </w:t>
+      </w:r>
+      <w:proofErr w:type="gramStart"/>
+      <w:r>
+        <w:rPr>
+          <w:rFonts w:ascii="Arial" w:eastAsiaTheme="minorEastAsia" w:hAnsi="Arial" w:cs="Arial"/>
+          <w:lang w:val="pt-BR"/>
+        </w:rPr>
+        <w:t xml:space="preserve">substituindo </w:t>
+      </w:r>
+      <m:oMath>
+        <m:r>
+          <w:rPr>
+            <w:rFonts w:ascii="Cambria Math" w:eastAsiaTheme="minorEastAsia" w:hAnsi="Cambria Math" w:cs="Arial"/>
+            <w:lang w:val="pt-BR"/>
+          </w:rPr>
+          <m:t>λ</m:t>
+        </m:r>
+      </m:oMath>
+      <w:r>
+        <w:rPr>
+          <w:rFonts w:ascii="Arial" w:eastAsiaTheme="minorEastAsia" w:hAnsi="Arial" w:cs="Arial"/>
+          <w:lang w:val="pt-BR"/>
+        </w:rPr>
+        <w:t xml:space="preserve"> por</w:t>
+      </w:r>
+      <w:proofErr w:type="gramEnd"/>
+      <w:r>
+        <w:rPr>
+          <w:rFonts w:ascii="Arial" w:eastAsiaTheme="minorEastAsia" w:hAnsi="Arial" w:cs="Arial"/>
+          <w:lang w:val="pt-BR"/>
+        </w:rPr>
+        <w:t xml:space="preserve"> </w:t>
+      </w:r>
+      <m:oMath>
+        <m:bar>
+          <m:barPr>
+            <m:pos m:val="top"/>
+            <m:ctrlPr>
+              <w:rPr>
+                <w:rFonts w:ascii="Cambria Math" w:eastAsiaTheme="minorEastAsia" w:hAnsi="Cambria Math" w:cs="Arial"/>
+                <w:i/>
+                <w:lang w:val="pt-BR"/>
+              </w:rPr>
+            </m:ctrlPr>
+          </m:barPr>
+          <m:e>
+            <m:r>
+              <w:rPr>
+                <w:rFonts w:ascii="Cambria Math" w:eastAsiaTheme="minorEastAsia" w:hAnsi="Cambria Math" w:cs="Arial"/>
+                <w:lang w:val="pt-BR"/>
+              </w:rPr>
+              <m:t>λ</m:t>
+            </m:r>
+          </m:e>
+        </m:bar>
+      </m:oMath>
+      <w:r>
+        <w:rPr>
+          <w:rFonts w:ascii="Arial" w:eastAsiaTheme="minorEastAsia" w:hAnsi="Arial" w:cs="Arial"/>
+          <w:lang w:val="pt-BR"/>
+        </w:rPr>
+        <w:t xml:space="preserve">, onde </w:t>
+      </w:r>
+      <m:oMath>
+        <m:bar>
+          <m:barPr>
+            <m:pos m:val="top"/>
+            <m:ctrlPr>
+              <w:rPr>
+                <w:rFonts w:ascii="Cambria Math" w:eastAsiaTheme="minorEastAsia" w:hAnsi="Cambria Math" w:cs="Arial"/>
+                <w:i/>
+                <w:lang w:val="pt-BR"/>
+              </w:rPr>
+            </m:ctrlPr>
+          </m:barPr>
+          <m:e>
+            <m:r>
+              <w:rPr>
+                <w:rFonts w:ascii="Cambria Math" w:eastAsiaTheme="minorEastAsia" w:hAnsi="Cambria Math" w:cs="Arial"/>
+                <w:lang w:val="pt-BR"/>
+              </w:rPr>
+              <m:t>λ</m:t>
+            </m:r>
+          </m:e>
+        </m:bar>
+      </m:oMath>
+      <w:r>
+        <w:rPr>
+          <w:rFonts w:ascii="Arial" w:eastAsiaTheme="minorEastAsia" w:hAnsi="Arial" w:cs="Arial"/>
+          <w:lang w:val="pt-BR"/>
+        </w:rPr>
+        <w:t xml:space="preserve"> é dado por:</w:t>
+      </w:r>
+    </w:p>
+    <w:p>
+      <w:pPr>
+        <w:rPr>
+          <w:rFonts w:ascii="Arial" w:eastAsiaTheme="minorEastAsia" w:hAnsi="Arial" w:cs="Arial"/>
+          <w:lang w:val="pt-BR"/>
+        </w:rPr>
+      </w:pPr>
+      <m:oMathPara>
+        <m:oMath>
+          <m:bar>
+            <m:barPr>
+              <m:pos m:val="top"/>
+              <m:ctrlPr>
+                <w:rPr>
+                  <w:rFonts w:ascii="Cambria Math" w:eastAsiaTheme="minorEastAsia" w:hAnsi="Cambria Math" w:cs="Arial"/>
+                  <w:i/>
+                  <w:lang w:val="pt-BR"/>
+                </w:rPr>
+              </m:ctrlPr>
+            </m:barPr>
+            <m:e>
+              <m:r>
+                <w:rPr>
+                  <w:rFonts w:ascii="Cambria Math" w:eastAsiaTheme="minorEastAsia" w:hAnsi="Cambria Math" w:cs="Arial"/>
+                  <w:lang w:val="pt-BR"/>
+                </w:rPr>
+                <m:t>λ</m:t>
+              </m:r>
+            </m:e>
+          </m:bar>
+          <m:r>
+            <w:rPr>
+              <w:rFonts w:ascii="Cambria Math" w:eastAsiaTheme="minorEastAsia" w:hAnsi="Cambria Math" w:cs="Arial"/>
+              <w:lang w:val="pt-BR"/>
+            </w:rPr>
+            <m:t>=</m:t>
+          </m:r>
+          <m:f>
+            <m:fPr>
+              <m:ctrlPr>
+                <w:rPr>
+                  <w:rFonts w:ascii="Cambria Math" w:eastAsiaTheme="minorEastAsia" w:hAnsi="Cambria Math" w:cs="Arial"/>
+                  <w:i/>
+                  <w:lang w:val="pt-BR"/>
+                </w:rPr>
+              </m:ctrlPr>
+            </m:fPr>
+            <m:num>
+              <m:r>
+                <w:rPr>
+                  <w:rFonts w:ascii="Cambria Math" w:eastAsiaTheme="minorEastAsia" w:hAnsi="Cambria Math" w:cs="Arial"/>
+                  <w:lang w:val="pt-BR"/>
+                </w:rPr>
+                <m:t>2λμ</m:t>
+              </m:r>
+            </m:num>
+            <m:den>
+              <m:r>
+                <w:rPr>
+                  <w:rFonts w:ascii="Cambria Math" w:eastAsiaTheme="minorEastAsia" w:hAnsi="Cambria Math" w:cs="Arial"/>
+                  <w:lang w:val="pt-BR"/>
+                </w:rPr>
+                <m:t>λ+2μ</m:t>
+              </m:r>
+            </m:den>
+          </m:f>
+        </m:oMath>
+      </m:oMathPara>
+    </w:p>
+    <w:p>
+      <w:pPr>
+        <w:rPr>
+          <w:rFonts w:ascii="Arial" w:eastAsiaTheme="minorEastAsia" w:hAnsi="Arial" w:cs="Arial"/>
+          <w:lang w:val="pt-BR"/>
+        </w:rPr>
+      </w:pPr>
+      <w:r>
+        <w:rPr>
+          <w:rFonts w:ascii="Arial" w:eastAsiaTheme="minorEastAsia" w:hAnsi="Arial" w:cs="Arial"/>
+          <w:lang w:val="pt-BR"/>
+        </w:rPr>
+        <w:t>Bastando então multiplic</w:t>
+      </w:r>
+      <w:r>
+        <w:rPr>
+          <w:rFonts w:ascii="Arial" w:eastAsiaTheme="minorEastAsia" w:hAnsi="Arial" w:cs="Arial"/>
+          <w:lang w:val="pt-BR"/>
+        </w:rPr>
+        <w:t xml:space="preserve">ar o determinante do jacobiano pela </w:t>
+      </w:r>
+      <w:r>
+        <w:rPr>
+          <w:rFonts w:ascii="Arial" w:eastAsiaTheme="minorEastAsia" w:hAnsi="Arial" w:cs="Arial"/>
+          <w:lang w:val="pt-BR"/>
+        </w:rPr>
+        <w:t>espessura</w:t>
+      </w:r>
+      <w:r>
+        <w:rPr>
+          <w:rFonts w:ascii="Arial" w:eastAsiaTheme="minorEastAsia" w:hAnsi="Arial" w:cs="Arial"/>
+          <w:lang w:val="pt-BR"/>
+        </w:rPr>
+        <w:t xml:space="preserve"> do elemento em análise.</w:t>
+      </w:r>
+      <w:bookmarkStart w:id="0" w:name="_GoBack"/>
+      <w:bookmarkEnd w:id="0"/>
+    </w:p>
+    <w:p>
+      <w:pPr>
+        <w:rPr>
+          <w:rFonts w:ascii="Arial" w:eastAsiaTheme="minorEastAsia" w:hAnsi="Arial" w:cs="Arial"/>
+        </w:rPr>
+      </w:pPr>
+      <w:proofErr w:type="spellStart"/>
+      <w:r>
+        <w:rPr>
+          <w:rFonts w:ascii="Arial" w:eastAsiaTheme="minorEastAsia" w:hAnsi="Arial" w:cs="Arial"/>
+        </w:rPr>
+        <w:t>Referências</w:t>
+      </w:r>
+      <w:proofErr w:type="spellEnd"/>
+      <w:r>
+        <w:rPr>
+          <w:rFonts w:ascii="Arial" w:eastAsiaTheme="minorEastAsia" w:hAnsi="Arial" w:cs="Arial"/>
+        </w:rPr>
+        <w:t>:</w:t>
+      </w:r>
+    </w:p>
+    <w:p>
+      <w:pPr>
+        <w:rPr>
+          <w:rFonts w:ascii="Arial" w:eastAsiaTheme="minorEastAsia" w:hAnsi="Arial" w:cs="Arial"/>
+        </w:rPr>
+      </w:pPr>
+      <w:r>
+        <w:rPr>
+          <w:rFonts w:ascii="Arial" w:eastAsiaTheme="minorEastAsia" w:hAnsi="Arial" w:cs="Arial"/>
+        </w:rPr>
+        <w:t>[1]</w:t>
+      </w:r>
+      <w:r>
+        <w:rPr>
+          <w:rFonts w:ascii="Arial" w:eastAsiaTheme="minorEastAsia" w:hAnsi="Arial" w:cs="Arial"/>
+        </w:rPr>
+        <w:t xml:space="preserve"> O. C. </w:t>
+      </w:r>
+      <w:proofErr w:type="spellStart"/>
+      <w:r>
+        <w:rPr>
+          <w:rFonts w:ascii="Arial" w:eastAsiaTheme="minorEastAsia" w:hAnsi="Arial" w:cs="Arial"/>
+        </w:rPr>
+        <w:t>Zienkiewicz</w:t>
+      </w:r>
+      <w:proofErr w:type="spellEnd"/>
+      <w:r>
+        <w:rPr>
+          <w:rFonts w:ascii="Arial" w:eastAsiaTheme="minorEastAsia" w:hAnsi="Arial" w:cs="Arial"/>
+        </w:rPr>
+        <w:t xml:space="preserve"> and R. L. Taylor, </w:t>
+      </w:r>
+      <w:proofErr w:type="gramStart"/>
+      <w:r>
+        <w:rPr>
+          <w:rFonts w:ascii="Arial" w:eastAsiaTheme="minorEastAsia" w:hAnsi="Arial" w:cs="Arial"/>
+        </w:rPr>
+        <w:t>The</w:t>
+      </w:r>
+      <w:proofErr w:type="gramEnd"/>
+      <w:r>
+        <w:rPr>
+          <w:rFonts w:ascii="Arial" w:eastAsiaTheme="minorEastAsia" w:hAnsi="Arial" w:cs="Arial"/>
+        </w:rPr>
+        <w:t xml:space="preserve"> Finite Element Method, 4th Edition, Vol. 1: Basic Formulation and Linear Problems, </w:t>
+      </w:r>
+      <w:proofErr w:type="spellStart"/>
+      <w:r>
+        <w:rPr>
+          <w:rFonts w:ascii="Arial" w:eastAsiaTheme="minorEastAsia" w:hAnsi="Arial" w:cs="Arial"/>
+        </w:rPr>
+        <w:t>MacGraw</w:t>
+      </w:r>
+      <w:proofErr w:type="spellEnd"/>
+      <w:r>
+        <w:rPr>
+          <w:rFonts w:ascii="Arial" w:eastAsiaTheme="minorEastAsia" w:hAnsi="Arial" w:cs="Arial"/>
+        </w:rPr>
+        <w:t>-Hill, 1989.</w:t>
+      </w:r>
+    </w:p>
+    <w:p>
+      <w:pPr>
+        <w:rPr>
+          <w:rFonts w:ascii="Arial" w:eastAsiaTheme="minorEastAsia" w:hAnsi="Arial" w:cs="Arial"/>
+          <w:lang w:val="pt-BR"/>
+        </w:rPr>
+      </w:pPr>
+      <w:r>
+        <w:rPr>
+          <w:rFonts w:ascii="Arial" w:eastAsiaTheme="minorEastAsia" w:hAnsi="Arial" w:cs="Arial"/>
+          <w:lang w:val="pt-BR"/>
+        </w:rPr>
+        <w:t>[2]</w:t>
+      </w:r>
+      <w:r>
+        <w:rPr>
+          <w:lang w:val="pt-BR"/>
+        </w:rPr>
+        <w:t xml:space="preserve"> </w:t>
+      </w:r>
+      <w:r>
+        <w:rPr>
+          <w:rFonts w:ascii="Arial" w:eastAsiaTheme="minorEastAsia" w:hAnsi="Arial" w:cs="Arial"/>
+          <w:lang w:val="pt-BR"/>
+        </w:rPr>
+        <w:t>Ribeiro, F. L. (201</w:t>
+      </w:r>
+      <w:r>
+        <w:rPr>
+          <w:rFonts w:ascii="Arial" w:eastAsiaTheme="minorEastAsia" w:hAnsi="Arial" w:cs="Arial"/>
+          <w:lang w:val="pt-BR"/>
+        </w:rPr>
+        <w:t xml:space="preserve">4). Introdução ao Método dos Elementos Finitos. </w:t>
+      </w:r>
+      <w:r>
+        <w:rPr>
+          <w:rFonts w:ascii="Arial" w:eastAsiaTheme="minorEastAsia" w:hAnsi="Arial" w:cs="Arial"/>
+          <w:lang w:val="pt-BR"/>
+        </w:rPr>
+        <w:t>Notas de Aula. Rio de Janeiro</w:t>
+      </w:r>
+      <w:r>
+        <w:rPr>
+          <w:rFonts w:ascii="Arial" w:eastAsiaTheme="minorEastAsia" w:hAnsi="Arial" w:cs="Arial"/>
+          <w:lang w:val="pt-BR"/>
+        </w:rPr>
+        <w:t xml:space="preserve">, </w:t>
+      </w:r>
+      <w:r>
+        <w:rPr>
+          <w:rFonts w:ascii="Arial" w:eastAsiaTheme="minorEastAsia" w:hAnsi="Arial" w:cs="Arial"/>
+          <w:lang w:val="pt-BR"/>
+        </w:rPr>
+        <w:t>Disponível em: http://</w:t>
+      </w:r>
+      <w:r>
+        <w:rPr>
+          <w:rFonts w:ascii="Arial" w:eastAsiaTheme="minorEastAsia" w:hAnsi="Arial" w:cs="Arial"/>
+          <w:lang w:val="pt-BR"/>
+        </w:rPr>
+        <w:t>www.coc.ufrj.br/~fernando/downloads/Curso_MEF.pdf</w:t>
+      </w:r>
+    </w:p>
+    <w:p>
+      <w:pPr>
+        <w:rPr>
+          <w:rFonts w:ascii="Arial" w:eastAsiaTheme="minorEastAsia" w:hAnsi="Arial" w:cs="Arial"/>
+        </w:rPr>
+      </w:pPr>
+      <w:r>
+        <w:rPr>
+          <w:rFonts w:ascii="Arial" w:eastAsiaTheme="minorEastAsia" w:hAnsi="Arial" w:cs="Arial"/>
+        </w:rPr>
+        <w:t>[</w:t>
+      </w:r>
+      <w:r>
+        <w:rPr>
+          <w:rFonts w:ascii="Arial" w:eastAsiaTheme="minorEastAsia" w:hAnsi="Arial" w:cs="Arial"/>
+        </w:rPr>
+        <w:t>3</w:t>
+      </w:r>
+      <w:r>
+        <w:rPr>
+          <w:rFonts w:ascii="Arial" w:eastAsiaTheme="minorEastAsia" w:hAnsi="Arial" w:cs="Arial"/>
+        </w:rPr>
+        <w:t>]</w:t>
+      </w:r>
+      <w:r>
+        <w:rPr>
+          <w:rFonts w:ascii="Arial" w:eastAsiaTheme="minorEastAsia" w:hAnsi="Arial" w:cs="Arial"/>
+        </w:rPr>
+        <w:t xml:space="preserve"> T. J. R. Hughes, </w:t>
+      </w:r>
+      <w:proofErr w:type="gramStart"/>
+      <w:r>
+        <w:rPr>
+          <w:rFonts w:ascii="Arial" w:eastAsiaTheme="minorEastAsia" w:hAnsi="Arial" w:cs="Arial"/>
+        </w:rPr>
+        <w:t>The</w:t>
+      </w:r>
+      <w:proofErr w:type="gramEnd"/>
+      <w:r>
+        <w:rPr>
+          <w:rFonts w:ascii="Arial" w:eastAsiaTheme="minorEastAsia" w:hAnsi="Arial" w:cs="Arial"/>
+        </w:rPr>
+        <w:t xml:space="preserve"> Finite Element Method: Linear Static and Dynamic Finite Element Analysis, Prentice-Hall, 1987.</w:t>
+      </w:r>
     </w:p>
     <w:sectPr>
       <w:pgSz w:w="12240" w:h="15840"/>
@@ -3072,7 +4779,6 @@
     <w:basedOn w:val="Normal"/>
     <w:next w:val="Normal"/>
     <w:uiPriority w:val="35"/>
-    <w:semiHidden/>
     <w:unhideWhenUsed/>
     <w:qFormat/>
     <w:rsid w:val="00B128A0"/>

</xml_diff>